<commit_message>
added tvop block 2
</commit_message>
<xml_diff>
--- a/СТиАОС/Лаба 2/report.docx
+++ b/СТиАОС/Лаба 2/report.docx
@@ -460,8 +460,6 @@
           <w:lang w:val="ru-RU"/>
         </w:rPr>
       </w:pPr>
-      <w:bookmarkStart w:id="0" w:name="_GoBack"/>
-      <w:bookmarkEnd w:id="0"/>
       <w:r>
         <w:rPr>
           <w:bCs/>
@@ -4604,8 +4602,31 @@
           <w:szCs w:val="28"/>
           <w:lang w:val="ru-RU"/>
         </w:rPr>
-        <w:t>", а отправителю — ICMP-сообщение с типом 3 «</w:t>
-      </w:r>
+        <w:t>", а отправителю — ICMP-сообще</w:t>
+      </w:r>
+      <w:r>
+        <w:rPr>
+          <w:rFonts w:ascii="Times New Roman" w:hAnsi="Times New Roman"/>
+          <w:b/>
+          <w:bCs/>
+          <w:sz w:val="28"/>
+          <w:szCs w:val="28"/>
+          <w:lang w:val="ru-RU"/>
+        </w:rPr>
+        <w:t xml:space="preserve">ние с типом 3 </w:t>
+      </w:r>
+      <w:r>
+        <w:rPr>
+          <w:rFonts w:ascii="Times New Roman" w:hAnsi="Times New Roman"/>
+          <w:b/>
+          <w:bCs/>
+          <w:sz w:val="28"/>
+          <w:szCs w:val="28"/>
+        </w:rPr>
+        <w:t>"</w:t>
+      </w:r>
+      <w:bookmarkStart w:id="0" w:name="_GoBack"/>
+      <w:bookmarkEnd w:id="0"/>
       <w:proofErr w:type="spellStart"/>
       <w:r>
         <w:rPr>
@@ -4652,7 +4673,7 @@
           <w:szCs w:val="28"/>
           <w:lang w:val="ru-RU"/>
         </w:rPr>
-        <w:t>»</w:t>
+        <w:t>"</w:t>
       </w:r>
     </w:p>
     <w:p/>

</xml_diff>